<commit_message>
Added all files, removed old files, updates paths, dictionaries, guides, visuals and data files to reflect the new structure of the repository for the CIC Research Challenge submission.
</commit_message>
<xml_diff>
--- a/cic_research_challenge/outputs/CIC_Tables_and_Figures.pdf.docx
+++ b/cic_research_challenge/outputs/CIC_Tables_and_Figures.pdf.docx
@@ -653,6 +653,7 @@
       <w:r>
         <w:rPr>
           <w:rFonts w:ascii="Times New Roman" w:hAnsi="Times New Roman" w:cs="Times New Roman"/>
+          <w:noProof/>
           <w:sz w:val="24"/>
           <w:szCs w:val="24"/>
         </w:rPr>
@@ -1072,6 +1073,7 @@
       <w:r>
         <w:rPr>
           <w:rFonts w:ascii="Times New Roman" w:hAnsi="Times New Roman" w:cs="Times New Roman"/>
+          <w:noProof/>
           <w:sz w:val="24"/>
           <w:szCs w:val="24"/>
         </w:rPr>
@@ -1188,16 +1190,16 @@
         <mc:AlternateContent>
           <mc:Choice Requires="wps">
             <w:drawing>
-              <wp:anchor distT="45720" distB="45720" distL="114300" distR="114300" simplePos="0" relativeHeight="251689984" behindDoc="0" locked="0" layoutInCell="1" allowOverlap="1" wp14:anchorId="445E6EE7" wp14:editId="356914DA">
+              <wp:anchor distT="45720" distB="45720" distL="114300" distR="114300" simplePos="0" relativeHeight="251689984" behindDoc="0" locked="0" layoutInCell="1" allowOverlap="1" wp14:anchorId="445E6EE7" wp14:editId="61955252">
                 <wp:simplePos x="0" y="0"/>
                 <wp:positionH relativeFrom="column">
-                  <wp:posOffset>-260350</wp:posOffset>
+                  <wp:posOffset>-222250</wp:posOffset>
                 </wp:positionH>
                 <wp:positionV relativeFrom="paragraph">
-                  <wp:posOffset>1617980</wp:posOffset>
+                  <wp:posOffset>1592580</wp:posOffset>
                 </wp:positionV>
-                <wp:extent cx="4584700" cy="488950"/>
-                <wp:effectExtent l="0" t="0" r="6350" b="6350"/>
+                <wp:extent cx="4584700" cy="781050"/>
+                <wp:effectExtent l="0" t="0" r="6350" b="0"/>
                 <wp:wrapNone/>
                 <wp:docPr id="568211051" name="Text Box 2"/>
                 <wp:cNvGraphicFramePr>
@@ -1212,7 +1214,7 @@
                       <wps:spPr bwMode="auto">
                         <a:xfrm>
                           <a:off x="0" y="0"/>
-                          <a:ext cx="4584700" cy="488950"/>
+                          <a:ext cx="4584700" cy="781050"/>
                         </a:xfrm>
                         <a:prstGeom prst="rect">
                           <a:avLst/>
@@ -1287,7 +1289,47 @@
                                 <w:sz w:val="16"/>
                                 <w:szCs w:val="16"/>
                               </w:rPr>
-                              <w:t>), indicating that only a subset of predictors contributes uniquely to vaccination outcomes.</w:t>
+                              <w:t>. I</w:t>
+                            </w:r>
+                            <w:r>
+                              <w:rPr>
+                                <w:rFonts w:ascii="Times New Roman" w:hAnsi="Times New Roman" w:cs="Times New Roman"/>
+                                <w:i/>
+                                <w:iCs/>
+                                <w:sz w:val="16"/>
+                                <w:szCs w:val="16"/>
+                              </w:rPr>
+                              <w:t>ndicating that only a subset of predictors contributes uniquely to vaccination outcomes.</w:t>
+                            </w:r>
+                            <w:r>
+                              <w:rPr>
+                                <w:rFonts w:ascii="Times New Roman" w:hAnsi="Times New Roman" w:cs="Times New Roman"/>
+                                <w:i/>
+                                <w:iCs/>
+                                <w:sz w:val="16"/>
+                                <w:szCs w:val="16"/>
+                              </w:rPr>
+                              <w:t xml:space="preserve"> Some potentially unmeasured impacts here are hesitancy to see a  doctor and vaccine misinformation</w:t>
+                            </w:r>
+                            <w:r>
+                              <w:rPr>
+                                <w:rFonts w:ascii="Times New Roman" w:hAnsi="Times New Roman" w:cs="Times New Roman"/>
+                                <w:i/>
+                                <w:iCs/>
+                                <w:sz w:val="16"/>
+                                <w:szCs w:val="16"/>
+                              </w:rPr>
+                              <w:t xml:space="preserve"> (Loomer et al.)</w:t>
+                            </w:r>
+                            <w:r>
+                              <w:rPr>
+                                <w:rFonts w:ascii="Times New Roman" w:hAnsi="Times New Roman" w:cs="Times New Roman"/>
+                                <w:i/>
+                                <w:iCs/>
+                                <w:sz w:val="16"/>
+                                <w:szCs w:val="16"/>
+                              </w:rPr>
+                              <w:t>.</w:t>
                             </w:r>
                           </w:p>
                           <w:p/>
@@ -1310,7 +1352,11 @@
           </mc:Choice>
           <mc:Fallback>
             <w:pict>
-              <v:shape w14:anchorId="445E6EE7" id="_x0000_s1029" type="#_x0000_t202" style="position:absolute;left:0;text-align:left;margin-left:-20.5pt;margin-top:127.4pt;width:361pt;height:38.5pt;z-index:251689984;visibility:visible;mso-wrap-style:square;mso-width-percent:0;mso-height-percent:0;mso-wrap-distance-left:9pt;mso-wrap-distance-top:3.6pt;mso-wrap-distance-right:9pt;mso-wrap-distance-bottom:3.6pt;mso-position-horizontal:absolute;mso-position-horizontal-relative:text;mso-position-vertical:absolute;mso-position-vertical-relative:text;mso-width-percent:0;mso-height-percent:0;mso-width-relative:margin;mso-height-relative:margin;v-text-anchor:top" o:gfxdata="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" stroked="f">
+              <v:shapetype w14:anchorId="445E6EE7" id="_x0000_t202" coordsize="21600,21600" o:spt="202" path="m,l,21600r21600,l21600,xe">
+                <v:stroke joinstyle="miter"/>
+                <v:path gradientshapeok="t" o:connecttype="rect"/>
+              </v:shapetype>
+              <v:shape id="_x0000_s1029" type="#_x0000_t202" style="position:absolute;left:0;text-align:left;margin-left:-17.5pt;margin-top:125.4pt;width:361pt;height:61.5pt;z-index:251689984;visibility:visible;mso-wrap-style:square;mso-width-percent:0;mso-height-percent:0;mso-wrap-distance-left:9pt;mso-wrap-distance-top:3.6pt;mso-wrap-distance-right:9pt;mso-wrap-distance-bottom:3.6pt;mso-position-horizontal:absolute;mso-position-horizontal-relative:text;mso-position-vertical:absolute;mso-position-vertical-relative:text;mso-width-percent:0;mso-height-percent:0;mso-width-relative:margin;mso-height-relative:margin;v-text-anchor:top" o:gfxdata="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" stroked="f">
                 <v:textbox>
                   <w:txbxContent>
                     <w:p>
@@ -1371,7 +1417,47 @@
                           <w:sz w:val="16"/>
                           <w:szCs w:val="16"/>
                         </w:rPr>
-                        <w:t>), indicating that only a subset of predictors contributes uniquely to vaccination outcomes.</w:t>
+                        <w:t>. I</w:t>
+                      </w:r>
+                      <w:r>
+                        <w:rPr>
+                          <w:rFonts w:ascii="Times New Roman" w:hAnsi="Times New Roman" w:cs="Times New Roman"/>
+                          <w:i/>
+                          <w:iCs/>
+                          <w:sz w:val="16"/>
+                          <w:szCs w:val="16"/>
+                        </w:rPr>
+                        <w:t>ndicating that only a subset of predictors contributes uniquely to vaccination outcomes.</w:t>
+                      </w:r>
+                      <w:r>
+                        <w:rPr>
+                          <w:rFonts w:ascii="Times New Roman" w:hAnsi="Times New Roman" w:cs="Times New Roman"/>
+                          <w:i/>
+                          <w:iCs/>
+                          <w:sz w:val="16"/>
+                          <w:szCs w:val="16"/>
+                        </w:rPr>
+                        <w:t xml:space="preserve"> Some potentially unmeasured impacts here are hesitancy to see a  doctor and vaccine misinformation</w:t>
+                      </w:r>
+                      <w:r>
+                        <w:rPr>
+                          <w:rFonts w:ascii="Times New Roman" w:hAnsi="Times New Roman" w:cs="Times New Roman"/>
+                          <w:i/>
+                          <w:iCs/>
+                          <w:sz w:val="16"/>
+                          <w:szCs w:val="16"/>
+                        </w:rPr>
+                        <w:t xml:space="preserve"> (Loomer et al.)</w:t>
+                      </w:r>
+                      <w:r>
+                        <w:rPr>
+                          <w:rFonts w:ascii="Times New Roman" w:hAnsi="Times New Roman" w:cs="Times New Roman"/>
+                          <w:i/>
+                          <w:iCs/>
+                          <w:sz w:val="16"/>
+                          <w:szCs w:val="16"/>
+                        </w:rPr>
+                        <w:t>.</w:t>
                       </w:r>
                     </w:p>
                     <w:p/>
@@ -1383,8 +1469,11 @@
         </mc:AlternateContent>
       </w:r>
       <w:r>
+        <w:rPr>
+          <w:noProof/>
+        </w:rPr>
         <w:drawing>
-          <wp:anchor distT="0" distB="0" distL="114300" distR="114300" simplePos="0" relativeHeight="251715584" behindDoc="0" locked="0" layoutInCell="1" allowOverlap="1" wp14:anchorId="09715522" wp14:editId="4A4D6B8E">
+          <wp:anchor distT="0" distB="0" distL="114300" distR="114300" simplePos="0" relativeHeight="251715584" behindDoc="0" locked="0" layoutInCell="1" allowOverlap="1" wp14:anchorId="09715522" wp14:editId="13D292F4">
             <wp:simplePos x="0" y="0"/>
             <wp:positionH relativeFrom="margin">
               <wp:posOffset>-273050</wp:posOffset>
@@ -1549,16 +1638,98 @@
         <w:rPr>
           <w:noProof/>
         </w:rPr>
+        <w:drawing>
+          <wp:anchor distT="0" distB="0" distL="114300" distR="114300" simplePos="0" relativeHeight="251683840" behindDoc="0" locked="0" layoutInCell="1" allowOverlap="1" wp14:anchorId="719F0238" wp14:editId="61A8F130">
+            <wp:simplePos x="0" y="0"/>
+            <wp:positionH relativeFrom="column">
+              <wp:posOffset>4230549</wp:posOffset>
+            </wp:positionH>
+            <wp:positionV relativeFrom="paragraph">
+              <wp:posOffset>316230</wp:posOffset>
+            </wp:positionV>
+            <wp:extent cx="1936750" cy="1741966"/>
+            <wp:effectExtent l="0" t="0" r="6350" b="0"/>
+            <wp:wrapNone/>
+            <wp:docPr id="7" name="Picture 7"/>
+            <wp:cNvGraphicFramePr>
+              <a:graphicFrameLocks xmlns:a="http://schemas.openxmlformats.org/drawingml/2006/main" noChangeAspect="1"/>
+            </wp:cNvGraphicFramePr>
+            <a:graphic xmlns:a="http://schemas.openxmlformats.org/drawingml/2006/main">
+              <a:graphicData uri="http://schemas.openxmlformats.org/drawingml/2006/picture">
+                <pic:pic xmlns:pic="http://schemas.openxmlformats.org/drawingml/2006/picture">
+                  <pic:nvPicPr>
+                    <pic:cNvPr id="0" name="image.png"/>
+                    <pic:cNvPicPr/>
+                  </pic:nvPicPr>
+                  <pic:blipFill>
+                    <a:blip r:embed="rId14"/>
+                    <a:stretch>
+                      <a:fillRect/>
+                    </a:stretch>
+                  </pic:blipFill>
+                  <pic:spPr>
+                    <a:xfrm>
+                      <a:off x="0" y="0"/>
+                      <a:ext cx="1936750" cy="1741966"/>
+                    </a:xfrm>
+                    <a:prstGeom prst="rect">
+                      <a:avLst/>
+                    </a:prstGeom>
+                  </pic:spPr>
+                </pic:pic>
+              </a:graphicData>
+            </a:graphic>
+            <wp14:sizeRelH relativeFrom="margin">
+              <wp14:pctWidth>0</wp14:pctWidth>
+            </wp14:sizeRelH>
+            <wp14:sizeRelV relativeFrom="margin">
+              <wp14:pctHeight>0</wp14:pctHeight>
+            </wp14:sizeRelV>
+          </wp:anchor>
+        </w:drawing>
+      </w:r>
+      <w:r>
+        <w:rPr>
+          <w:rFonts w:ascii="Times New Roman" w:hAnsi="Times New Roman" w:cs="Times New Roman"/>
+          <w:sz w:val="24"/>
+          <w:szCs w:val="24"/>
+        </w:rPr>
+        <w:t xml:space="preserve"> </w:t>
+      </w:r>
+      <w:r>
+        <w:rPr>
+          <w:rFonts w:ascii="Times New Roman" w:hAnsi="Times New Roman" w:cs="Times New Roman"/>
+          <w:sz w:val="24"/>
+          <w:szCs w:val="24"/>
+        </w:rPr>
+        <w:tab/>
+      </w:r>
+    </w:p>
+    <w:p>
+      <w:pPr>
+        <w:pStyle w:val="ListParagraph"/>
+        <w:spacing w:after="0" w:line="240" w:lineRule="auto"/>
+        <w:ind w:left="0"/>
+        <w:rPr>
+          <w:rFonts w:ascii="Times New Roman" w:hAnsi="Times New Roman" w:cs="Times New Roman"/>
+          <w:sz w:val="24"/>
+          <w:szCs w:val="24"/>
+        </w:rPr>
+      </w:pPr>
+      <w:r>
+        <w:rPr>
+          <w:noProof/>
+        </w:rPr>
         <mc:AlternateContent>
           <mc:Choice Requires="wps">
             <w:drawing>
-              <wp:anchor distT="0" distB="0" distL="114300" distR="114300" simplePos="0" relativeHeight="251677696" behindDoc="1" locked="0" layoutInCell="1" allowOverlap="1" wp14:anchorId="39C1D690" wp14:editId="369B23AE">
+              <wp:anchor distT="0" distB="0" distL="114300" distR="114300" simplePos="0" relativeHeight="251677696" behindDoc="1" locked="0" layoutInCell="1" allowOverlap="1" wp14:anchorId="39C1D690" wp14:editId="06A2A0EB">
                 <wp:simplePos x="0" y="0"/>
                 <wp:positionH relativeFrom="margin">
-                  <wp:posOffset>-240030</wp:posOffset>
+                  <wp:posOffset>-297180</wp:posOffset>
                 </wp:positionH>
                 <wp:positionV relativeFrom="paragraph">
-                  <wp:posOffset>1787525</wp:posOffset>
+                  <wp:posOffset>1849120</wp:posOffset>
                 </wp:positionV>
                 <wp:extent cx="4451350" cy="482600"/>
                 <wp:effectExtent l="0" t="0" r="6350" b="0"/>
@@ -1633,7 +1804,7 @@
           </mc:Choice>
           <mc:Fallback>
             <w:pict>
-              <v:shape w14:anchorId="39C1D690" id="_x0000_s1030" type="#_x0000_t202" style="position:absolute;margin-left:-18.9pt;margin-top:140.75pt;width:350.5pt;height:38pt;z-index:-251638784;visibility:visible;mso-wrap-style:square;mso-width-percent:0;mso-height-percent:0;mso-wrap-distance-left:9pt;mso-wrap-distance-top:0;mso-wrap-distance-right:9pt;mso-wrap-distance-bottom:0;mso-position-horizontal:absolute;mso-position-horizontal-relative:margin;mso-position-vertical:absolute;mso-position-vertical-relative:text;mso-width-percent:0;mso-height-percent:0;mso-width-relative:margin;mso-height-relative:margin;v-text-anchor:top" o:gfxdata="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" stroked="f">
+              <v:shape w14:anchorId="39C1D690" id="_x0000_s1030" type="#_x0000_t202" style="position:absolute;margin-left:-23.4pt;margin-top:145.6pt;width:350.5pt;height:38pt;z-index:-251638784;visibility:visible;mso-wrap-style:square;mso-width-percent:0;mso-height-percent:0;mso-wrap-distance-left:9pt;mso-wrap-distance-top:0;mso-wrap-distance-right:9pt;mso-wrap-distance-bottom:0;mso-position-horizontal:absolute;mso-position-horizontal-relative:margin;mso-position-vertical:absolute;mso-position-vertical-relative:text;mso-width-percent:0;mso-height-percent:0;mso-width-relative:margin;mso-height-relative:margin;v-text-anchor:top" o:gfxdata="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" stroked="f">
                 <v:textbox>
                   <w:txbxContent>
                     <w:p>
@@ -1670,64 +1841,13 @@
           <w:noProof/>
         </w:rPr>
         <w:drawing>
-          <wp:anchor distT="0" distB="0" distL="114300" distR="114300" simplePos="0" relativeHeight="251683840" behindDoc="0" locked="0" layoutInCell="1" allowOverlap="1" wp14:anchorId="719F0238" wp14:editId="4403B5E4">
+          <wp:anchor distT="0" distB="0" distL="114300" distR="114300" simplePos="0" relativeHeight="251695104" behindDoc="0" locked="0" layoutInCell="1" allowOverlap="1" wp14:anchorId="593A324A" wp14:editId="78C39356">
             <wp:simplePos x="0" y="0"/>
             <wp:positionH relativeFrom="column">
-              <wp:posOffset>4230549</wp:posOffset>
+              <wp:posOffset>-297180</wp:posOffset>
             </wp:positionH>
             <wp:positionV relativeFrom="paragraph">
-              <wp:posOffset>316230</wp:posOffset>
-            </wp:positionV>
-            <wp:extent cx="1936750" cy="1741966"/>
-            <wp:effectExtent l="0" t="0" r="6350" b="0"/>
-            <wp:wrapNone/>
-            <wp:docPr id="7" name="Picture 7"/>
-            <wp:cNvGraphicFramePr>
-              <a:graphicFrameLocks xmlns:a="http://schemas.openxmlformats.org/drawingml/2006/main" noChangeAspect="1"/>
-            </wp:cNvGraphicFramePr>
-            <a:graphic xmlns:a="http://schemas.openxmlformats.org/drawingml/2006/main">
-              <a:graphicData uri="http://schemas.openxmlformats.org/drawingml/2006/picture">
-                <pic:pic xmlns:pic="http://schemas.openxmlformats.org/drawingml/2006/picture">
-                  <pic:nvPicPr>
-                    <pic:cNvPr id="0" name="image.png"/>
-                    <pic:cNvPicPr/>
-                  </pic:nvPicPr>
-                  <pic:blipFill>
-                    <a:blip r:embed="rId14"/>
-                    <a:stretch>
-                      <a:fillRect/>
-                    </a:stretch>
-                  </pic:blipFill>
-                  <pic:spPr>
-                    <a:xfrm>
-                      <a:off x="0" y="0"/>
-                      <a:ext cx="1936750" cy="1741966"/>
-                    </a:xfrm>
-                    <a:prstGeom prst="rect">
-                      <a:avLst/>
-                    </a:prstGeom>
-                  </pic:spPr>
-                </pic:pic>
-              </a:graphicData>
-            </a:graphic>
-            <wp14:sizeRelH relativeFrom="margin">
-              <wp14:pctWidth>0</wp14:pctWidth>
-            </wp14:sizeRelH>
-            <wp14:sizeRelV relativeFrom="margin">
-              <wp14:pctHeight>0</wp14:pctHeight>
-            </wp14:sizeRelV>
-          </wp:anchor>
-        </w:drawing>
-      </w:r>
-      <w:r>
-        <w:drawing>
-          <wp:anchor distT="0" distB="0" distL="114300" distR="114300" simplePos="0" relativeHeight="251695104" behindDoc="0" locked="0" layoutInCell="1" allowOverlap="1" wp14:anchorId="593A324A" wp14:editId="17EF676E">
-            <wp:simplePos x="0" y="0"/>
-            <wp:positionH relativeFrom="column">
-              <wp:posOffset>-213360</wp:posOffset>
-            </wp:positionH>
-            <wp:positionV relativeFrom="paragraph">
-              <wp:posOffset>410845</wp:posOffset>
+              <wp:posOffset>456565</wp:posOffset>
             </wp:positionV>
             <wp:extent cx="4427220" cy="1391920"/>
             <wp:effectExtent l="0" t="0" r="0" b="0"/>
@@ -1769,22 +1889,6 @@
             </wp14:sizeRelV>
           </wp:anchor>
         </w:drawing>
-      </w:r>
-      <w:r>
-        <w:rPr>
-          <w:rFonts w:ascii="Times New Roman" w:hAnsi="Times New Roman" w:cs="Times New Roman"/>
-          <w:sz w:val="24"/>
-          <w:szCs w:val="24"/>
-        </w:rPr>
-        <w:t xml:space="preserve"> </w:t>
-      </w:r>
-      <w:r>
-        <w:rPr>
-          <w:rFonts w:ascii="Times New Roman" w:hAnsi="Times New Roman" w:cs="Times New Roman"/>
-          <w:sz w:val="24"/>
-          <w:szCs w:val="24"/>
-        </w:rPr>
-        <w:tab/>
       </w:r>
       <w:r>
         <w:rPr>
@@ -1864,26 +1968,6 @@
     </w:p>
     <w:p>
       <w:pPr>
-        <w:pStyle w:val="Heading2"/>
-        <w:rPr>
-          <w:rFonts w:ascii="Times New Roman" w:hAnsi="Times New Roman" w:cs="Times New Roman"/>
-          <w:color w:val="auto"/>
-          <w:sz w:val="24"/>
-          <w:szCs w:val="24"/>
-        </w:rPr>
-      </w:pPr>
-    </w:p>
-    <w:p>
-      <w:pPr>
-        <w:rPr>
-          <w:rFonts w:ascii="Times New Roman" w:hAnsi="Times New Roman" w:cs="Times New Roman"/>
-          <w:sz w:val="24"/>
-          <w:szCs w:val="24"/>
-        </w:rPr>
-      </w:pPr>
-    </w:p>
-    <w:p>
-      <w:pPr>
         <w:rPr>
           <w:rFonts w:ascii="Times New Roman" w:hAnsi="Times New Roman" w:cs="Times New Roman"/>
           <w:b/>
@@ -1914,6 +1998,7 @@
           <w:sz w:val="24"/>
           <w:szCs w:val="24"/>
         </w:rPr>
+        <w:lastRenderedPageBreak/>
         <w:t>Conte</w:t>
       </w:r>
       <w:r>
@@ -2647,29 +2732,7 @@
                                 <w:sz w:val="16"/>
                                 <w:szCs w:val="16"/>
                               </w:rPr>
-                              <w:t xml:space="preserve"> reported that SNAP participation rose sharply during the pandemic, particularly in low-income states, helping </w:t>
-                            </w:r>
-                            <w:proofErr w:type="gramStart"/>
-                            <w:r>
-                              <w:rPr>
-                                <w:rFonts w:ascii="Times New Roman" w:hAnsi="Times New Roman" w:cs="Times New Roman"/>
-                                <w:i/>
-                                <w:iCs/>
-                                <w:sz w:val="16"/>
-                                <w:szCs w:val="16"/>
-                              </w:rPr>
-                              <w:t>families</w:t>
-                            </w:r>
-                            <w:proofErr w:type="gramEnd"/>
-                            <w:r>
-                              <w:rPr>
-                                <w:rFonts w:ascii="Times New Roman" w:hAnsi="Times New Roman" w:cs="Times New Roman"/>
-                                <w:i/>
-                                <w:iCs/>
-                                <w:sz w:val="16"/>
-                                <w:szCs w:val="16"/>
-                              </w:rPr>
-                              <w:t xml:space="preserve"> buffer against sudden job and income loss</w:t>
+                              <w:t xml:space="preserve"> reported that SNAP participation rose sharply during the pandemic, particularly in low-income states, helping families buffer against sudden job and income loss</w:t>
                             </w:r>
                             <w:r>
                               <w:rPr>
@@ -3597,67 +3660,7 @@
                                 <w:sz w:val="16"/>
                                 <w:szCs w:val="16"/>
                               </w:rPr>
-                              <w:t>emergency allotments expired</w:t>
-                            </w:r>
-                            <w:r>
-                              <w:rPr>
-                                <w:rFonts w:ascii="Times New Roman" w:hAnsi="Times New Roman" w:cs="Times New Roman"/>
-                                <w:i/>
-                                <w:iCs/>
-                                <w:sz w:val="16"/>
-                                <w:szCs w:val="16"/>
-                              </w:rPr>
-                              <w:t>. R</w:t>
-                            </w:r>
-                            <w:r>
-                              <w:rPr>
-                                <w:rFonts w:ascii="Times New Roman" w:hAnsi="Times New Roman" w:cs="Times New Roman"/>
-                                <w:i/>
-                                <w:iCs/>
-                                <w:sz w:val="16"/>
-                                <w:szCs w:val="16"/>
-                              </w:rPr>
-                              <w:t>esult</w:t>
-                            </w:r>
-                            <w:r>
-                              <w:rPr>
-                                <w:rFonts w:ascii="Times New Roman" w:hAnsi="Times New Roman" w:cs="Times New Roman"/>
-                                <w:i/>
-                                <w:iCs/>
-                                <w:sz w:val="16"/>
-                                <w:szCs w:val="16"/>
-                              </w:rPr>
-                              <w:t>ing</w:t>
-                            </w:r>
-                            <w:r>
-                              <w:rPr>
-                                <w:rFonts w:ascii="Times New Roman" w:hAnsi="Times New Roman" w:cs="Times New Roman"/>
-                                <w:i/>
-                                <w:iCs/>
-                                <w:sz w:val="16"/>
-                                <w:szCs w:val="16"/>
-                              </w:rPr>
-                              <w:t xml:space="preserve"> in substantial benefit reductions</w:t>
-                            </w:r>
-                            <w:r>
-                              <w:rPr>
-                                <w:rFonts w:ascii="Times New Roman" w:hAnsi="Times New Roman" w:cs="Times New Roman"/>
-                                <w:i/>
-                                <w:iCs/>
-                                <w:sz w:val="16"/>
-                                <w:szCs w:val="16"/>
-                              </w:rPr>
-                              <w:t>/</w:t>
-                            </w:r>
-                            <w:r>
-                              <w:rPr>
-                                <w:rFonts w:ascii="Times New Roman" w:hAnsi="Times New Roman" w:cs="Times New Roman"/>
-                                <w:i/>
-                                <w:iCs/>
-                                <w:sz w:val="16"/>
-                                <w:szCs w:val="16"/>
-                              </w:rPr>
-                              <w:t>increased food hardship</w:t>
+                              <w:t>emergency allotments expired. Resulting in substantial benefit reductions/increased food hardship</w:t>
                             </w:r>
                             <w:r>
                               <w:rPr>
@@ -6153,6 +6156,7 @@
   <w:style w:type="character" w:default="1" w:styleId="DefaultParagraphFont">
     <w:name w:val="Default Paragraph Font"/>
     <w:uiPriority w:val="1"/>
+    <w:semiHidden/>
     <w:unhideWhenUsed/>
   </w:style>
   <w:style w:type="table" w:default="1" w:styleId="TableNormal">

</xml_diff>